<commit_message>
Se cambia tamaño del titulo de guiaTalles
</commit_message>
<xml_diff>
--- a/Documentacion/GuiaTalles.docx
+++ b/Documentacion/GuiaTalles.docx
@@ -8,7 +8,7 @@
         <w:rPr>
           <w:rFonts w:cstheme="minorHAnsi"/>
           <w:b/>
-          <w:sz w:val="40"/>
+          <w:sz w:val="56"/>
           <w:szCs w:val="40"/>
           <w:u w:val="single"/>
         </w:rPr>
@@ -17,12 +17,14 @@
         <w:rPr>
           <w:rFonts w:cstheme="minorHAnsi"/>
           <w:b/>
-          <w:sz w:val="40"/>
+          <w:sz w:val="56"/>
           <w:szCs w:val="40"/>
           <w:u w:val="single"/>
         </w:rPr>
         <w:t>Talles</w:t>
       </w:r>
+      <w:bookmarkStart w:id="0" w:name="_GoBack"/>
+      <w:bookmarkEnd w:id="0"/>
     </w:p>
     <w:p>
       <w:pPr>
@@ -103,8 +105,6 @@
         </w:rPr>
         <w:t>Como encontrar tú talle!</w:t>
       </w:r>
-      <w:bookmarkStart w:id="0" w:name="_GoBack"/>
-      <w:bookmarkEnd w:id="0"/>
     </w:p>
     <w:p>
       <w:pPr>

</xml_diff>